<commit_message>
add new files and pictures, introducing Zara Bose
</commit_message>
<xml_diff>
--- a/Mini-Storybook-word-version-30-percent.docx
+++ b/Mini-Storybook-word-version-30-percent.docx
@@ -14,7 +14,21 @@
           <w:b/>
           <w:bCs/>
         </w:rPr>
-        <w:t>Mini Storybook: “Tommy’s Adventure”</w:t>
+        <w:t>Mini Storybook: “</w:t>
+      </w:r>
+      <w:r>
+        <w:rPr>
+          <w:b/>
+          <w:bCs/>
+        </w:rPr>
+        <w:t>Zara</w:t>
+      </w:r>
+      <w:r>
+        <w:rPr>
+          <w:b/>
+          <w:bCs/>
+        </w:rPr>
+        <w:t>’s Adventure”</w:t>
       </w:r>
     </w:p>
     <w:p>
@@ -37,15 +51,30 @@
       </w:r>
       <w:r>
         <w:br/>
-        <w:t xml:space="preserve">“Maybe I’ll find something new today!” Tommy thought as </w:t>
+        <w:t xml:space="preserve">“Maybe I’ll find something new today!” </w:t>
+      </w:r>
+      <w:r>
+        <w:t>Zara</w:t>
+      </w:r>
+      <w:r>
+        <w:t xml:space="preserve"> thought </w:t>
       </w:r>
       <w:proofErr w:type="gramStart"/>
       <w:r>
-        <w:t>he happily</w:t>
+        <w:t>as</w:t>
       </w:r>
       <w:proofErr w:type="gramEnd"/>
       <w:r>
-        <w:t xml:space="preserve"> walked along the winding path.</w:t>
+        <w:t xml:space="preserve"> </w:t>
+      </w:r>
+      <w:r>
+        <w:t>she happily</w:t>
+      </w:r>
+      <w:r>
+        <w:t xml:space="preserve"> </w:t>
+      </w:r>
+      <w:r>
+        <w:t>walked along the winding path.</w:t>
       </w:r>
     </w:p>
     <w:p>
@@ -54,7 +83,35 @@
           <w:i/>
           <w:iCs/>
         </w:rPr>
-        <w:t>(Illustration: Tommy smiling, walking on the sunlit path with flowers and hills.)</w:t>
+        <w:t>(</w:t>
+      </w:r>
+      <w:r>
+        <w:rPr>
+          <w:i/>
+          <w:iCs/>
+        </w:rPr>
+        <w:t xml:space="preserve">See the </w:t>
+      </w:r>
+      <w:r>
+        <w:rPr>
+          <w:i/>
+          <w:iCs/>
+        </w:rPr>
+        <w:t xml:space="preserve">Illustration: </w:t>
+      </w:r>
+      <w:r>
+        <w:rPr>
+          <w:i/>
+          <w:iCs/>
+        </w:rPr>
+        <w:t>Zara</w:t>
+      </w:r>
+      <w:r>
+        <w:rPr>
+          <w:i/>
+          <w:iCs/>
+        </w:rPr>
+        <w:t xml:space="preserve"> smiling, walking on the sunlit path with flowers and hills.)</w:t>
       </w:r>
     </w:p>
     <w:p>
@@ -84,11 +141,23 @@
       </w:r>
       <w:r>
         <w:br/>
-        <w:t>As Tommy walked, a bright bird landed nearby.</w:t>
+        <w:t xml:space="preserve">As </w:t>
+      </w:r>
+      <w:r>
+        <w:t>Zara</w:t>
+      </w:r>
+      <w:r>
+        <w:t xml:space="preserve"> walked, a bright bird landed nearby.</w:t>
       </w:r>
       <w:r>
         <w:br/>
-        <w:t>“Hello!” chirped the bird. Tommy laughed and waved back.</w:t>
+        <w:t xml:space="preserve">“Hello!” chirped the bird. </w:t>
+      </w:r>
+      <w:r>
+        <w:t>Zara</w:t>
+      </w:r>
+      <w:r>
+        <w:t xml:space="preserve"> laughed and waved back.</w:t>
       </w:r>
     </w:p>
     <w:p>
@@ -97,7 +166,35 @@
           <w:i/>
           <w:iCs/>
         </w:rPr>
-        <w:t>(Illustration: Tommy smiling at the bird with his hand reaching out.)</w:t>
+        <w:t>(</w:t>
+      </w:r>
+      <w:r>
+        <w:rPr>
+          <w:i/>
+          <w:iCs/>
+        </w:rPr>
+        <w:t xml:space="preserve">See the </w:t>
+      </w:r>
+      <w:r>
+        <w:rPr>
+          <w:i/>
+          <w:iCs/>
+        </w:rPr>
+        <w:t xml:space="preserve">Illustration: </w:t>
+      </w:r>
+      <w:r>
+        <w:rPr>
+          <w:i/>
+          <w:iCs/>
+        </w:rPr>
+        <w:t>Zara</w:t>
+      </w:r>
+      <w:r>
+        <w:rPr>
+          <w:i/>
+          <w:iCs/>
+        </w:rPr>
+        <w:t xml:space="preserve"> smiling at the bird with his hand reaching out.)</w:t>
       </w:r>
     </w:p>
     <w:p>
@@ -127,11 +224,29 @@
       </w:r>
       <w:r>
         <w:br/>
-        <w:t>Near the edge of the path, Tommy found a glowing flower. He leaned closer, and the petals sparkled like tiny stars.</w:t>
+        <w:t xml:space="preserve">Near the edge of the path, </w:t>
+      </w:r>
+      <w:r>
+        <w:t>Zara</w:t>
+      </w:r>
+      <w:r>
+        <w:t xml:space="preserve"> found a glowing flower. </w:t>
+      </w:r>
+      <w:r>
+        <w:t>She</w:t>
+      </w:r>
+      <w:r>
+        <w:t xml:space="preserve"> leaned closer, and the petals sparkled like tiny stars.</w:t>
       </w:r>
       <w:r>
         <w:br/>
-        <w:t>“Wow, this must be special,” he whispered.</w:t>
+        <w:t xml:space="preserve">“Wow, this must be special,” </w:t>
+      </w:r>
+      <w:r>
+        <w:t>She</w:t>
+      </w:r>
+      <w:r>
+        <w:t xml:space="preserve"> whispered.</w:t>
       </w:r>
     </w:p>
     <w:p>
@@ -140,7 +255,35 @@
           <w:i/>
           <w:iCs/>
         </w:rPr>
-        <w:t>(Illustration: Tommy bent down, gazing in wonder at the glowing flower.)</w:t>
+        <w:t>(</w:t>
+      </w:r>
+      <w:r>
+        <w:rPr>
+          <w:i/>
+          <w:iCs/>
+        </w:rPr>
+        <w:t xml:space="preserve">See the </w:t>
+      </w:r>
+      <w:r>
+        <w:rPr>
+          <w:i/>
+          <w:iCs/>
+        </w:rPr>
+        <w:t xml:space="preserve">Illustration: </w:t>
+      </w:r>
+      <w:r>
+        <w:rPr>
+          <w:i/>
+          <w:iCs/>
+        </w:rPr>
+        <w:t>Zara</w:t>
+      </w:r>
+      <w:r>
+        <w:rPr>
+          <w:i/>
+          <w:iCs/>
+        </w:rPr>
+        <w:t xml:space="preserve"> bent down, gazing in wonder at the glowing flower.)</w:t>
       </w:r>
     </w:p>
     <w:p/>
@@ -150,10 +293,10 @@
           <w:noProof/>
         </w:rPr>
         <w:drawing>
-          <wp:inline distT="0" distB="0" distL="0" distR="0" wp14:anchorId="4C7CAE71" wp14:editId="70F2B358">
+          <wp:inline distT="0" distB="0" distL="0" distR="0" wp14:anchorId="403B5471" wp14:editId="6966C2D2">
             <wp:extent cx="4381500" cy="2924175"/>
             <wp:effectExtent l="0" t="0" r="0" b="9525"/>
-            <wp:docPr id="759408516" name="Picture 1" descr="A cartoon of a child walking in a tree&#10;&#10;AI-generated content may be incorrect."/>
+            <wp:docPr id="1686324973" name="Picture 1" descr="A collage of a baby child&#10;&#10;AI-generated content may be incorrect."/>
             <wp:cNvGraphicFramePr>
               <a:graphicFrameLocks xmlns:a="http://schemas.openxmlformats.org/drawingml/2006/main" noChangeAspect="1"/>
             </wp:cNvGraphicFramePr>
@@ -161,7 +304,7 @@
               <a:graphicData uri="http://schemas.openxmlformats.org/drawingml/2006/picture">
                 <pic:pic xmlns:pic="http://schemas.openxmlformats.org/drawingml/2006/picture">
                   <pic:nvPicPr>
-                    <pic:cNvPr id="759408516" name="Picture 1" descr="A cartoon of a child walking in a tree&#10;&#10;AI-generated content may be incorrect."/>
+                    <pic:cNvPr id="1686324973" name="Picture 1" descr="A collage of a baby child&#10;&#10;AI-generated content may be incorrect."/>
                     <pic:cNvPicPr/>
                   </pic:nvPicPr>
                   <pic:blipFill>

</xml_diff>